<commit_message>
Docs and PDF and Presentation
</commit_message>
<xml_diff>
--- a/docs/Vibhaag App.docx
+++ b/docs/Vibhaag App.docx
@@ -268,7 +268,7 @@
           <w:sz w:val="28"/>
           <w:szCs w:val="28"/>
         </w:rPr>
-        <w:t xml:space="preserve"> App</w:t>
+        <w:t xml:space="preserve"> Mobile</w:t>
       </w:r>
       <w:r>
         <w:rPr>
@@ -279,6 +279,49 @@
           <w:sz w:val="28"/>
           <w:szCs w:val="28"/>
         </w:rPr>
+        <w:t xml:space="preserve"> App</w:t>
+      </w:r>
+      <w:bookmarkEnd w:id="0"/>
+    </w:p>
+    <w:p>
+      <w:pPr>
+        <w:spacing w:after="0" w:line="240" w:lineRule="auto"/>
+        <w:rPr>
+          <w:rFonts w:ascii="Times New Roman" w:eastAsia="Times New Roman" w:hAnsi="Times New Roman" w:cs="Times New Roman"/>
+          <w:sz w:val="28"/>
+          <w:szCs w:val="28"/>
+        </w:rPr>
+      </w:pPr>
+    </w:p>
+    <w:p>
+      <w:pPr>
+        <w:spacing w:after="0" w:line="240" w:lineRule="auto"/>
+        <w:jc w:val="both"/>
+        <w:rPr>
+          <w:rFonts w:ascii="Times New Roman" w:eastAsia="Times New Roman" w:hAnsi="Times New Roman" w:cs="Times New Roman"/>
+          <w:color w:val="000000"/>
+          <w:sz w:val="28"/>
+          <w:szCs w:val="28"/>
+        </w:rPr>
+      </w:pPr>
+      <w:r>
+        <w:rPr>
+          <w:rFonts w:ascii="Times New Roman" w:eastAsia="Times New Roman" w:hAnsi="Times New Roman" w:cs="Times New Roman"/>
+          <w:b/>
+          <w:bCs/>
+          <w:color w:val="000000"/>
+          <w:sz w:val="28"/>
+          <w:szCs w:val="28"/>
+        </w:rPr>
+        <w:t>Abstract:</w:t>
+      </w:r>
+      <w:r>
+        <w:rPr>
+          <w:rFonts w:ascii="Times New Roman" w:eastAsia="Times New Roman" w:hAnsi="Times New Roman" w:cs="Times New Roman"/>
+          <w:color w:val="000000"/>
+          <w:sz w:val="28"/>
+          <w:szCs w:val="28"/>
+        </w:rPr>
         <w:t xml:space="preserve"> </w:t>
       </w:r>
       <w:r>
@@ -288,16 +331,25 @@
           <w:sz w:val="28"/>
           <w:szCs w:val="28"/>
         </w:rPr>
-        <w:t xml:space="preserve">– </w:t>
-      </w:r>
-      <w:r>
-        <w:rPr>
-          <w:rFonts w:ascii="Times New Roman" w:eastAsia="Times New Roman" w:hAnsi="Times New Roman" w:cs="Times New Roman"/>
-          <w:color w:val="000000"/>
-          <w:sz w:val="28"/>
-          <w:szCs w:val="28"/>
-        </w:rPr>
-        <w:t xml:space="preserve">Companion mobile authentication application for the original </w:t>
+        <w:t>A</w:t>
+      </w:r>
+      <w:r>
+        <w:rPr>
+          <w:rFonts w:ascii="Times New Roman" w:eastAsia="Times New Roman" w:hAnsi="Times New Roman" w:cs="Times New Roman"/>
+          <w:color w:val="000000"/>
+          <w:sz w:val="28"/>
+          <w:szCs w:val="28"/>
+        </w:rPr>
+        <w:t>n Android/iOS</w:t>
+      </w:r>
+      <w:r>
+        <w:rPr>
+          <w:rFonts w:ascii="Times New Roman" w:eastAsia="Times New Roman" w:hAnsi="Times New Roman" w:cs="Times New Roman"/>
+          <w:color w:val="000000"/>
+          <w:sz w:val="28"/>
+          <w:szCs w:val="28"/>
+        </w:rPr>
+        <w:t xml:space="preserve"> companion mobile authentication application for the original </w:t>
       </w:r>
       <w:proofErr w:type="spellStart"/>
       <w:r>
@@ -330,64 +382,11 @@
           <w:sz w:val="28"/>
           <w:szCs w:val="28"/>
         </w:rPr>
-        <w:t>web application. (</w:t>
-      </w:r>
-      <w:r>
-        <w:rPr>
-          <w:rFonts w:ascii="Times New Roman" w:eastAsia="Times New Roman" w:hAnsi="Times New Roman" w:cs="Times New Roman"/>
-          <w:color w:val="000000"/>
-          <w:sz w:val="28"/>
-          <w:szCs w:val="28"/>
-        </w:rPr>
-        <w:t>A college analytics, abstract and session management tool</w:t>
-      </w:r>
-      <w:bookmarkEnd w:id="0"/>
-      <w:r>
-        <w:rPr>
-          <w:rFonts w:ascii="Times New Roman" w:eastAsia="Times New Roman" w:hAnsi="Times New Roman" w:cs="Times New Roman"/>
-          <w:color w:val="000000"/>
-          <w:sz w:val="28"/>
-          <w:szCs w:val="28"/>
-        </w:rPr>
-        <w:t>)</w:t>
-      </w:r>
-    </w:p>
-    <w:p>
-      <w:pPr>
-        <w:spacing w:after="0" w:line="240" w:lineRule="auto"/>
-        <w:rPr>
-          <w:rFonts w:ascii="Times New Roman" w:eastAsia="Times New Roman" w:hAnsi="Times New Roman" w:cs="Times New Roman"/>
-          <w:sz w:val="28"/>
-          <w:szCs w:val="28"/>
-        </w:rPr>
-      </w:pPr>
-    </w:p>
-    <w:p>
-      <w:pPr>
-        <w:spacing w:after="0" w:line="240" w:lineRule="auto"/>
-        <w:rPr>
-          <w:rFonts w:ascii="Times New Roman" w:eastAsia="Times New Roman" w:hAnsi="Times New Roman" w:cs="Times New Roman"/>
-          <w:color w:val="000000"/>
-          <w:sz w:val="28"/>
-          <w:szCs w:val="28"/>
-        </w:rPr>
-      </w:pPr>
-      <w:r>
-        <w:rPr>
-          <w:rFonts w:ascii="Times New Roman" w:eastAsia="Times New Roman" w:hAnsi="Times New Roman" w:cs="Times New Roman"/>
-          <w:b/>
-          <w:bCs/>
-          <w:color w:val="000000"/>
-          <w:sz w:val="28"/>
-          <w:szCs w:val="28"/>
-        </w:rPr>
-        <w:t>Abstract:</w:t>
-      </w:r>
-      <w:r>
-        <w:rPr>
-          <w:rFonts w:ascii="Times New Roman" w:eastAsia="Times New Roman" w:hAnsi="Times New Roman" w:cs="Times New Roman"/>
-          <w:b/>
-          <w:bCs/>
+        <w:t>web application.</w:t>
+      </w:r>
+      <w:r>
+        <w:rPr>
+          <w:rFonts w:ascii="Times New Roman" w:eastAsia="Times New Roman" w:hAnsi="Times New Roman" w:cs="Times New Roman"/>
           <w:color w:val="000000"/>
           <w:sz w:val="28"/>
           <w:szCs w:val="28"/>
@@ -401,74 +400,182 @@
           <w:sz w:val="28"/>
           <w:szCs w:val="28"/>
         </w:rPr>
-        <w:t xml:space="preserve">An all in one college management Software as A Service (SaaS) built on the MongoDB, Express.js, React.js, Node.js (MERN) stack. The application consists of two components, one being the mobile application for Android and iOS devices that acts as a companion and authentication for this web application. The </w:t>
-      </w:r>
-      <w:r>
-        <w:rPr>
-          <w:rFonts w:ascii="Times New Roman" w:eastAsia="Times New Roman" w:hAnsi="Times New Roman" w:cs="Times New Roman"/>
-          <w:color w:val="000000"/>
-          <w:sz w:val="28"/>
-          <w:szCs w:val="28"/>
-        </w:rPr>
-        <w:t>web</w:t>
-      </w:r>
-      <w:r>
-        <w:rPr>
-          <w:rFonts w:ascii="Times New Roman" w:eastAsia="Times New Roman" w:hAnsi="Times New Roman" w:cs="Times New Roman"/>
-          <w:color w:val="000000"/>
-          <w:sz w:val="28"/>
-          <w:szCs w:val="28"/>
-        </w:rPr>
-        <w:t xml:space="preserve"> application is a separate abstract entitled as “</w:t>
-      </w:r>
-      <w:proofErr w:type="spellStart"/>
-      <w:r>
-        <w:rPr>
-          <w:rFonts w:ascii="Times New Roman" w:eastAsia="Times New Roman" w:hAnsi="Times New Roman" w:cs="Times New Roman"/>
-          <w:i/>
-          <w:iCs/>
-          <w:color w:val="000000"/>
-          <w:sz w:val="28"/>
-          <w:szCs w:val="28"/>
-        </w:rPr>
-        <w:t>Vigbhaag</w:t>
-      </w:r>
-      <w:proofErr w:type="spellEnd"/>
-      <w:r>
-        <w:rPr>
-          <w:rFonts w:ascii="Times New Roman" w:eastAsia="Times New Roman" w:hAnsi="Times New Roman" w:cs="Times New Roman"/>
-          <w:color w:val="000000"/>
-          <w:sz w:val="28"/>
-          <w:szCs w:val="28"/>
-        </w:rPr>
-        <w:t xml:space="preserve">”. Further details of the </w:t>
-      </w:r>
-      <w:r>
-        <w:rPr>
-          <w:rFonts w:ascii="Times New Roman" w:eastAsia="Times New Roman" w:hAnsi="Times New Roman" w:cs="Times New Roman"/>
-          <w:color w:val="000000"/>
-          <w:sz w:val="28"/>
-          <w:szCs w:val="28"/>
-        </w:rPr>
-        <w:t>web</w:t>
-      </w:r>
-      <w:r>
-        <w:rPr>
-          <w:rFonts w:ascii="Times New Roman" w:eastAsia="Times New Roman" w:hAnsi="Times New Roman" w:cs="Times New Roman"/>
-          <w:color w:val="000000"/>
-          <w:sz w:val="28"/>
-          <w:szCs w:val="28"/>
-        </w:rPr>
-        <w:t xml:space="preserve"> application are provided in the other abstract. The </w:t>
-      </w:r>
-      <w:r>
-        <w:rPr>
-          <w:rFonts w:ascii="Times New Roman" w:eastAsia="Times New Roman" w:hAnsi="Times New Roman" w:cs="Times New Roman"/>
-          <w:color w:val="000000"/>
-          <w:sz w:val="28"/>
-          <w:szCs w:val="28"/>
-        </w:rPr>
-        <w:t xml:space="preserve">mobile application is responsible for scanning and registering participation of the faculties. It also records </w:t>
+        <w:t xml:space="preserve">The application consists of two components, one being the mobile application for </w:t>
+      </w:r>
+      <w:r>
+        <w:rPr>
+          <w:rFonts w:ascii="Times New Roman" w:eastAsia="Times New Roman" w:hAnsi="Times New Roman" w:cs="Times New Roman"/>
+          <w:color w:val="000000"/>
+          <w:sz w:val="28"/>
+          <w:szCs w:val="28"/>
+        </w:rPr>
+        <w:t>end users</w:t>
+      </w:r>
+      <w:r>
+        <w:rPr>
+          <w:rFonts w:ascii="Times New Roman" w:eastAsia="Times New Roman" w:hAnsi="Times New Roman" w:cs="Times New Roman"/>
+          <w:color w:val="000000"/>
+          <w:sz w:val="28"/>
+          <w:szCs w:val="28"/>
+        </w:rPr>
+        <w:t>,</w:t>
+      </w:r>
+      <w:r>
+        <w:rPr>
+          <w:rFonts w:ascii="Times New Roman" w:eastAsia="Times New Roman" w:hAnsi="Times New Roman" w:cs="Times New Roman"/>
+          <w:color w:val="000000"/>
+          <w:sz w:val="28"/>
+          <w:szCs w:val="28"/>
+        </w:rPr>
+        <w:t xml:space="preserve"> that</w:t>
+      </w:r>
+      <w:r>
+        <w:rPr>
+          <w:rFonts w:ascii="Times New Roman" w:eastAsia="Times New Roman" w:hAnsi="Times New Roman" w:cs="Times New Roman"/>
+          <w:color w:val="000000"/>
+          <w:sz w:val="28"/>
+          <w:szCs w:val="28"/>
+        </w:rPr>
+        <w:t xml:space="preserve"> </w:t>
+      </w:r>
+      <w:r>
+        <w:rPr>
+          <w:rFonts w:ascii="Times New Roman" w:eastAsia="Times New Roman" w:hAnsi="Times New Roman" w:cs="Times New Roman"/>
+          <w:color w:val="000000"/>
+          <w:sz w:val="28"/>
+          <w:szCs w:val="28"/>
+        </w:rPr>
+        <w:t xml:space="preserve">acts as a companion and authentication for </w:t>
+      </w:r>
+      <w:r>
+        <w:rPr>
+          <w:rFonts w:ascii="Times New Roman" w:eastAsia="Times New Roman" w:hAnsi="Times New Roman" w:cs="Times New Roman"/>
+          <w:color w:val="000000"/>
+          <w:sz w:val="28"/>
+          <w:szCs w:val="28"/>
+        </w:rPr>
+        <w:t>the</w:t>
+      </w:r>
+      <w:r>
+        <w:rPr>
+          <w:rFonts w:ascii="Times New Roman" w:eastAsia="Times New Roman" w:hAnsi="Times New Roman" w:cs="Times New Roman"/>
+          <w:color w:val="000000"/>
+          <w:sz w:val="28"/>
+          <w:szCs w:val="28"/>
+        </w:rPr>
+        <w:t xml:space="preserve"> web application</w:t>
+      </w:r>
+      <w:r>
+        <w:rPr>
+          <w:rFonts w:ascii="Times New Roman" w:eastAsia="Times New Roman" w:hAnsi="Times New Roman" w:cs="Times New Roman"/>
+          <w:color w:val="000000"/>
+          <w:sz w:val="28"/>
+          <w:szCs w:val="28"/>
+        </w:rPr>
+        <w:t xml:space="preserve"> another being t</w:t>
+      </w:r>
+      <w:r>
+        <w:rPr>
+          <w:rFonts w:ascii="Times New Roman" w:eastAsia="Times New Roman" w:hAnsi="Times New Roman" w:cs="Times New Roman"/>
+          <w:color w:val="000000"/>
+          <w:sz w:val="28"/>
+          <w:szCs w:val="28"/>
+        </w:rPr>
+        <w:t xml:space="preserve">he </w:t>
+      </w:r>
+      <w:r>
+        <w:rPr>
+          <w:rFonts w:ascii="Times New Roman" w:eastAsia="Times New Roman" w:hAnsi="Times New Roman" w:cs="Times New Roman"/>
+          <w:color w:val="000000"/>
+          <w:sz w:val="28"/>
+          <w:szCs w:val="28"/>
+        </w:rPr>
+        <w:t xml:space="preserve">web </w:t>
+      </w:r>
+      <w:r>
+        <w:rPr>
+          <w:rFonts w:ascii="Times New Roman" w:eastAsia="Times New Roman" w:hAnsi="Times New Roman" w:cs="Times New Roman"/>
+          <w:color w:val="000000"/>
+          <w:sz w:val="28"/>
+          <w:szCs w:val="28"/>
+        </w:rPr>
+        <w:t xml:space="preserve">application </w:t>
+      </w:r>
+      <w:r>
+        <w:rPr>
+          <w:rFonts w:ascii="Times New Roman" w:eastAsia="Times New Roman" w:hAnsi="Times New Roman" w:cs="Times New Roman"/>
+          <w:color w:val="000000"/>
+          <w:sz w:val="28"/>
+          <w:szCs w:val="28"/>
+        </w:rPr>
+        <w:t>for college</w:t>
+      </w:r>
+      <w:r>
+        <w:rPr>
+          <w:rFonts w:ascii="Times New Roman" w:eastAsia="Times New Roman" w:hAnsi="Times New Roman" w:cs="Times New Roman"/>
+          <w:color w:val="000000"/>
+          <w:sz w:val="28"/>
+          <w:szCs w:val="28"/>
+        </w:rPr>
+        <w:t xml:space="preserve"> management. </w:t>
+      </w:r>
+    </w:p>
+    <w:p>
+      <w:pPr>
+        <w:spacing w:after="0" w:line="240" w:lineRule="auto"/>
+        <w:ind w:firstLine="720"/>
+        <w:jc w:val="both"/>
+        <w:rPr>
+          <w:rFonts w:ascii="Times New Roman" w:eastAsia="Times New Roman" w:hAnsi="Times New Roman" w:cs="Times New Roman"/>
+          <w:color w:val="000000"/>
+          <w:sz w:val="28"/>
+          <w:szCs w:val="28"/>
+        </w:rPr>
+      </w:pPr>
+      <w:r>
+        <w:rPr>
+          <w:rFonts w:ascii="Times New Roman" w:eastAsia="Times New Roman" w:hAnsi="Times New Roman" w:cs="Times New Roman"/>
+          <w:color w:val="000000"/>
+          <w:sz w:val="28"/>
+          <w:szCs w:val="28"/>
+        </w:rPr>
+        <w:t>The mobile app</w:t>
+      </w:r>
+      <w:r>
+        <w:rPr>
+          <w:rFonts w:ascii="Times New Roman" w:eastAsia="Times New Roman" w:hAnsi="Times New Roman" w:cs="Times New Roman"/>
+          <w:color w:val="000000"/>
+          <w:sz w:val="28"/>
+          <w:szCs w:val="28"/>
+        </w:rPr>
+        <w:t xml:space="preserve"> is</w:t>
+      </w:r>
+      <w:r>
+        <w:rPr>
+          <w:rFonts w:ascii="Times New Roman" w:eastAsia="Times New Roman" w:hAnsi="Times New Roman" w:cs="Times New Roman"/>
+          <w:color w:val="000000"/>
+          <w:sz w:val="28"/>
+          <w:szCs w:val="28"/>
+        </w:rPr>
+        <w:t xml:space="preserve"> responsible for </w:t>
+      </w:r>
+      <w:r>
+        <w:rPr>
+          <w:rFonts w:ascii="Times New Roman" w:eastAsia="Times New Roman" w:hAnsi="Times New Roman" w:cs="Times New Roman"/>
+          <w:color w:val="000000"/>
+          <w:sz w:val="28"/>
+          <w:szCs w:val="28"/>
+        </w:rPr>
+        <w:t>recording the actual events occurred when the class is held</w:t>
+      </w:r>
+      <w:r>
+        <w:rPr>
+          <w:rFonts w:ascii="Times New Roman" w:eastAsia="Times New Roman" w:hAnsi="Times New Roman" w:cs="Times New Roman"/>
+          <w:color w:val="000000"/>
+          <w:sz w:val="28"/>
+          <w:szCs w:val="28"/>
+        </w:rPr>
+        <w:t xml:space="preserve">. It records </w:t>
       </w:r>
       <w:r>
         <w:rPr>
@@ -496,16 +603,52 @@
           <w:sz w:val="28"/>
           <w:szCs w:val="28"/>
         </w:rPr>
-        <w:t>, date and location of the incident. The app sends a secured request to the web application which in turn stores and processes the information. The</w:t>
-      </w:r>
-      <w:r>
-        <w:rPr>
-          <w:rFonts w:ascii="Times New Roman" w:eastAsia="Times New Roman" w:hAnsi="Times New Roman" w:cs="Times New Roman"/>
-          <w:color w:val="000000"/>
-          <w:sz w:val="28"/>
-          <w:szCs w:val="28"/>
-        </w:rPr>
-        <w:t xml:space="preserve"> app is also responsible for authentication, meaning that it is unique to every individual.</w:t>
+        <w:t>, date and location of the incident</w:t>
+      </w:r>
+      <w:r>
+        <w:rPr>
+          <w:rFonts w:ascii="Times New Roman" w:eastAsia="Times New Roman" w:hAnsi="Times New Roman" w:cs="Times New Roman"/>
+          <w:color w:val="000000"/>
+          <w:sz w:val="28"/>
+          <w:szCs w:val="28"/>
+        </w:rPr>
+        <w:t xml:space="preserve"> by a QR Code</w:t>
+      </w:r>
+      <w:r>
+        <w:rPr>
+          <w:rFonts w:ascii="Times New Roman" w:eastAsia="Times New Roman" w:hAnsi="Times New Roman" w:cs="Times New Roman"/>
+          <w:color w:val="000000"/>
+          <w:sz w:val="28"/>
+          <w:szCs w:val="28"/>
+        </w:rPr>
+        <w:t xml:space="preserve"> and sends the data securely</w:t>
+      </w:r>
+      <w:r>
+        <w:rPr>
+          <w:rFonts w:ascii="Times New Roman" w:eastAsia="Times New Roman" w:hAnsi="Times New Roman" w:cs="Times New Roman"/>
+          <w:color w:val="000000"/>
+          <w:sz w:val="28"/>
+          <w:szCs w:val="28"/>
+        </w:rPr>
+        <w:t xml:space="preserve"> to the web application which in turn stores and processes the information. </w:t>
+      </w:r>
+      <w:r>
+        <w:rPr>
+          <w:rFonts w:ascii="Times New Roman" w:eastAsia="Times New Roman" w:hAnsi="Times New Roman" w:cs="Times New Roman"/>
+          <w:color w:val="000000"/>
+          <w:sz w:val="28"/>
+          <w:szCs w:val="28"/>
+        </w:rPr>
+        <w:t>The processed summary can be viewed by the faculties at their convenience.</w:t>
+      </w:r>
+      <w:r>
+        <w:rPr>
+          <w:rFonts w:ascii="Times New Roman" w:eastAsia="Times New Roman" w:hAnsi="Times New Roman" w:cs="Times New Roman"/>
+          <w:color w:val="000000"/>
+          <w:sz w:val="28"/>
+          <w:szCs w:val="28"/>
+        </w:rPr>
+        <w:t xml:space="preserve"> </w:t>
       </w:r>
     </w:p>
     <w:p>
@@ -615,6 +758,15 @@
         </w:rPr>
         <w:t xml:space="preserve">Authenticating users into the mobile and web application </w:t>
       </w:r>
+      <w:r>
+        <w:rPr>
+          <w:rFonts w:ascii="Times New Roman" w:eastAsia="Times New Roman" w:hAnsi="Times New Roman" w:cs="Times New Roman"/>
+          <w:color w:val="000000"/>
+          <w:sz w:val="28"/>
+          <w:szCs w:val="28"/>
+        </w:rPr>
+        <w:t>and personalize their account</w:t>
+      </w:r>
     </w:p>
     <w:p>
       <w:pPr>
@@ -636,7 +788,7 @@
           <w:sz w:val="28"/>
           <w:szCs w:val="28"/>
         </w:rPr>
-        <w:t>Faculties can register their attendance and time taken for a session</w:t>
+        <w:t>Details of the faculties and other relevant details can be viewed in the mobile app</w:t>
       </w:r>
     </w:p>
     <w:p>
@@ -659,6 +811,100 @@
           <w:sz w:val="28"/>
           <w:szCs w:val="28"/>
         </w:rPr>
+        <w:t xml:space="preserve">Notifies the faculties </w:t>
+      </w:r>
+      <w:r>
+        <w:rPr>
+          <w:rFonts w:ascii="Times New Roman" w:eastAsia="Times New Roman" w:hAnsi="Times New Roman" w:cs="Times New Roman"/>
+          <w:sz w:val="28"/>
+          <w:szCs w:val="28"/>
+        </w:rPr>
+        <w:t xml:space="preserve">about </w:t>
+      </w:r>
+      <w:r>
+        <w:rPr>
+          <w:rFonts w:ascii="Times New Roman" w:eastAsia="Times New Roman" w:hAnsi="Times New Roman" w:cs="Times New Roman"/>
+          <w:sz w:val="28"/>
+          <w:szCs w:val="28"/>
+        </w:rPr>
+        <w:t xml:space="preserve">the change </w:t>
+      </w:r>
+      <w:r>
+        <w:rPr>
+          <w:rFonts w:ascii="Times New Roman" w:eastAsia="Times New Roman" w:hAnsi="Times New Roman" w:cs="Times New Roman"/>
+          <w:sz w:val="28"/>
+          <w:szCs w:val="28"/>
+        </w:rPr>
+        <w:t xml:space="preserve">of </w:t>
+      </w:r>
+      <w:r>
+        <w:rPr>
+          <w:rFonts w:ascii="Times New Roman" w:eastAsia="Times New Roman" w:hAnsi="Times New Roman" w:cs="Times New Roman"/>
+          <w:sz w:val="28"/>
+          <w:szCs w:val="28"/>
+        </w:rPr>
+        <w:t>time table</w:t>
+      </w:r>
+      <w:r>
+        <w:rPr>
+          <w:rFonts w:ascii="Times New Roman" w:eastAsia="Times New Roman" w:hAnsi="Times New Roman" w:cs="Times New Roman"/>
+          <w:sz w:val="28"/>
+          <w:szCs w:val="28"/>
+        </w:rPr>
+        <w:t xml:space="preserve"> in advance</w:t>
+      </w:r>
+    </w:p>
+    <w:p>
+      <w:pPr>
+        <w:pStyle w:val="ListParagraph"/>
+        <w:numPr>
+          <w:ilvl w:val="0"/>
+          <w:numId w:val="1"/>
+        </w:numPr>
+        <w:spacing w:after="0" w:line="240" w:lineRule="auto"/>
+        <w:rPr>
+          <w:rFonts w:ascii="Times New Roman" w:eastAsia="Times New Roman" w:hAnsi="Times New Roman" w:cs="Times New Roman"/>
+          <w:sz w:val="28"/>
+          <w:szCs w:val="28"/>
+        </w:rPr>
+      </w:pPr>
+      <w:r>
+        <w:rPr>
+          <w:rFonts w:ascii="Times New Roman" w:eastAsia="Times New Roman" w:hAnsi="Times New Roman" w:cs="Times New Roman"/>
+          <w:sz w:val="28"/>
+          <w:szCs w:val="28"/>
+        </w:rPr>
+        <w:t xml:space="preserve">Faculties can register their attendance and time taken for a </w:t>
+      </w:r>
+      <w:r>
+        <w:rPr>
+          <w:rFonts w:ascii="Times New Roman" w:eastAsia="Times New Roman" w:hAnsi="Times New Roman" w:cs="Times New Roman"/>
+          <w:sz w:val="28"/>
+          <w:szCs w:val="28"/>
+        </w:rPr>
+        <w:t>class</w:t>
+      </w:r>
+    </w:p>
+    <w:p>
+      <w:pPr>
+        <w:pStyle w:val="ListParagraph"/>
+        <w:numPr>
+          <w:ilvl w:val="0"/>
+          <w:numId w:val="1"/>
+        </w:numPr>
+        <w:spacing w:after="0" w:line="240" w:lineRule="auto"/>
+        <w:rPr>
+          <w:rFonts w:ascii="Times New Roman" w:eastAsia="Times New Roman" w:hAnsi="Times New Roman" w:cs="Times New Roman"/>
+          <w:sz w:val="28"/>
+          <w:szCs w:val="28"/>
+        </w:rPr>
+      </w:pPr>
+      <w:r>
+        <w:rPr>
+          <w:rFonts w:ascii="Times New Roman" w:eastAsia="Times New Roman" w:hAnsi="Times New Roman" w:cs="Times New Roman"/>
+          <w:sz w:val="28"/>
+          <w:szCs w:val="28"/>
+        </w:rPr>
         <w:t>Uses Camera SDK to scan QR codes and processes the information</w:t>
       </w:r>
     </w:p>
@@ -742,7 +988,23 @@
           <w:sz w:val="28"/>
           <w:szCs w:val="28"/>
         </w:rPr>
-        <w:t xml:space="preserve">React.js, </w:t>
+        <w:t>React.js</w:t>
+      </w:r>
+      <w:r>
+        <w:rPr>
+          <w:rFonts w:ascii="Times New Roman" w:eastAsia="Times New Roman" w:hAnsi="Times New Roman" w:cs="Times New Roman"/>
+          <w:sz w:val="28"/>
+          <w:szCs w:val="28"/>
+        </w:rPr>
+        <w:t xml:space="preserve"> v16.x</w:t>
+      </w:r>
+      <w:r>
+        <w:rPr>
+          <w:rFonts w:ascii="Times New Roman" w:eastAsia="Times New Roman" w:hAnsi="Times New Roman" w:cs="Times New Roman"/>
+          <w:sz w:val="28"/>
+          <w:szCs w:val="28"/>
+        </w:rPr>
+        <w:t xml:space="preserve">, </w:t>
       </w:r>
       <w:r>
         <w:rPr>
@@ -751,6 +1013,14 @@
           <w:szCs w:val="28"/>
         </w:rPr>
         <w:t>Redux, React Native</w:t>
+      </w:r>
+      <w:r>
+        <w:rPr>
+          <w:rFonts w:ascii="Times New Roman" w:eastAsia="Times New Roman" w:hAnsi="Times New Roman" w:cs="Times New Roman"/>
+          <w:sz w:val="28"/>
+          <w:szCs w:val="28"/>
+        </w:rPr>
+        <w:t xml:space="preserve"> v0.57</w:t>
       </w:r>
     </w:p>
     <w:p>
@@ -796,7 +1066,23 @@
           <w:sz w:val="28"/>
           <w:szCs w:val="28"/>
         </w:rPr>
-        <w:t>Node.js, Passport.js</w:t>
+        <w:t>Node.js</w:t>
+      </w:r>
+      <w:r>
+        <w:rPr>
+          <w:rFonts w:ascii="Times New Roman" w:eastAsia="Times New Roman" w:hAnsi="Times New Roman" w:cs="Times New Roman"/>
+          <w:sz w:val="28"/>
+          <w:szCs w:val="28"/>
+        </w:rPr>
+        <w:t xml:space="preserve"> v10.x</w:t>
+      </w:r>
+      <w:r>
+        <w:rPr>
+          <w:rFonts w:ascii="Times New Roman" w:eastAsia="Times New Roman" w:hAnsi="Times New Roman" w:cs="Times New Roman"/>
+          <w:sz w:val="28"/>
+          <w:szCs w:val="28"/>
+        </w:rPr>
+        <w:t>, Passport.js</w:t>
       </w:r>
     </w:p>
     <w:p>
@@ -844,6 +1130,14 @@
         </w:rPr>
         <w:t>MongoDB</w:t>
       </w:r>
+      <w:r>
+        <w:rPr>
+          <w:rFonts w:ascii="Times New Roman" w:eastAsia="Times New Roman" w:hAnsi="Times New Roman" w:cs="Times New Roman"/>
+          <w:sz w:val="28"/>
+          <w:szCs w:val="28"/>
+        </w:rPr>
+        <w:t xml:space="preserve"> v4.x</w:t>
+      </w:r>
     </w:p>
     <w:p>
       <w:pPr>
@@ -898,28 +1192,8 @@
         </w:rPr>
         <w:t>Android SDK, iOS SDK</w:t>
       </w:r>
-    </w:p>
-    <w:p>
-      <w:pPr>
-        <w:pStyle w:val="ListParagraph"/>
-        <w:spacing w:after="0" w:line="240" w:lineRule="auto"/>
-        <w:ind w:left="1440"/>
-        <w:rPr>
-          <w:rFonts w:ascii="Times New Roman" w:eastAsia="Times New Roman" w:hAnsi="Times New Roman" w:cs="Times New Roman"/>
-          <w:sz w:val="28"/>
-          <w:szCs w:val="28"/>
-        </w:rPr>
-      </w:pPr>
-    </w:p>
-    <w:p>
-      <w:pPr>
-        <w:spacing w:after="240" w:line="240" w:lineRule="auto"/>
-        <w:rPr>
-          <w:rFonts w:ascii="Times New Roman" w:eastAsia="Times New Roman" w:hAnsi="Times New Roman" w:cs="Times New Roman"/>
-          <w:sz w:val="28"/>
-          <w:szCs w:val="28"/>
-        </w:rPr>
-      </w:pPr>
+      <w:bookmarkStart w:id="1" w:name="_GoBack"/>
+      <w:bookmarkEnd w:id="1"/>
     </w:p>
     <w:p>
       <w:pPr>
@@ -1051,10 +1325,10 @@
         <w:tblLook w:val="04A0" w:firstRow="1" w:lastRow="0" w:firstColumn="1" w:lastColumn="0" w:noHBand="0" w:noVBand="1"/>
       </w:tblPr>
       <w:tblGrid>
-        <w:gridCol w:w="1266"/>
-        <w:gridCol w:w="3084"/>
-        <w:gridCol w:w="3161"/>
-        <w:gridCol w:w="2032"/>
+        <w:gridCol w:w="1103"/>
+        <w:gridCol w:w="2688"/>
+        <w:gridCol w:w="3981"/>
+        <w:gridCol w:w="1771"/>
       </w:tblGrid>
       <w:tr>
         <w:trPr>
@@ -1342,7 +1616,23 @@
                 <w:sz w:val="28"/>
                 <w:szCs w:val="28"/>
               </w:rPr>
-              <w:t xml:space="preserve"> Hegde</w:t>
+              <w:t xml:space="preserve"> </w:t>
+            </w:r>
+            <w:r>
+              <w:rPr>
+                <w:rFonts w:ascii="Times New Roman" w:eastAsia="Times New Roman" w:hAnsi="Times New Roman" w:cs="Times New Roman"/>
+                <w:sz w:val="28"/>
+                <w:szCs w:val="28"/>
+              </w:rPr>
+              <w:t xml:space="preserve">Ganpati </w:t>
+            </w:r>
+            <w:r>
+              <w:rPr>
+                <w:rFonts w:ascii="Times New Roman" w:eastAsia="Times New Roman" w:hAnsi="Times New Roman" w:cs="Times New Roman"/>
+                <w:sz w:val="28"/>
+                <w:szCs w:val="28"/>
+              </w:rPr>
+              <w:t>Hegde</w:t>
             </w:r>
           </w:p>
         </w:tc>
@@ -1599,10 +1889,20 @@
         <w:spacing w:after="0" w:line="240" w:lineRule="auto"/>
         <w:rPr>
           <w:rFonts w:ascii="Times New Roman" w:eastAsia="Times New Roman" w:hAnsi="Times New Roman" w:cs="Times New Roman"/>
-          <w:sz w:val="28"/>
-          <w:szCs w:val="28"/>
-        </w:rPr>
-      </w:pPr>
+          <w:color w:val="000000"/>
+          <w:sz w:val="28"/>
+          <w:szCs w:val="28"/>
+        </w:rPr>
+      </w:pPr>
+      <w:r>
+        <w:rPr>
+          <w:rFonts w:ascii="Times New Roman" w:eastAsia="Times New Roman" w:hAnsi="Times New Roman" w:cs="Times New Roman"/>
+          <w:color w:val="000000"/>
+          <w:sz w:val="28"/>
+          <w:szCs w:val="28"/>
+        </w:rPr>
+        <w:t xml:space="preserve">Dr. </w:t>
+      </w:r>
       <w:r>
         <w:rPr>
           <w:rFonts w:ascii="Times New Roman" w:eastAsia="Times New Roman" w:hAnsi="Times New Roman" w:cs="Times New Roman"/>
@@ -1612,6 +1912,80 @@
         </w:rPr>
         <w:t>Veena S</w:t>
       </w:r>
+    </w:p>
+    <w:p>
+      <w:pPr>
+        <w:spacing w:after="0" w:line="240" w:lineRule="auto"/>
+        <w:rPr>
+          <w:rFonts w:ascii="Times New Roman" w:eastAsia="Times New Roman" w:hAnsi="Times New Roman" w:cs="Times New Roman"/>
+          <w:sz w:val="28"/>
+          <w:szCs w:val="28"/>
+        </w:rPr>
+      </w:pPr>
+      <w:r>
+        <w:rPr>
+          <w:rFonts w:ascii="Times New Roman" w:eastAsia="Times New Roman" w:hAnsi="Times New Roman" w:cs="Times New Roman"/>
+          <w:sz w:val="28"/>
+          <w:szCs w:val="28"/>
+        </w:rPr>
+        <w:t xml:space="preserve">Chairperson, </w:t>
+      </w:r>
+    </w:p>
+    <w:p>
+      <w:pPr>
+        <w:spacing w:after="0" w:line="240" w:lineRule="auto"/>
+        <w:rPr>
+          <w:rFonts w:ascii="Times New Roman" w:eastAsia="Times New Roman" w:hAnsi="Times New Roman" w:cs="Times New Roman"/>
+          <w:sz w:val="28"/>
+          <w:szCs w:val="28"/>
+        </w:rPr>
+      </w:pPr>
+      <w:r>
+        <w:rPr>
+          <w:rFonts w:ascii="Times New Roman" w:eastAsia="Times New Roman" w:hAnsi="Times New Roman" w:cs="Times New Roman"/>
+          <w:sz w:val="28"/>
+          <w:szCs w:val="28"/>
+        </w:rPr>
+        <w:t>Department of Computer Applications,</w:t>
+      </w:r>
+    </w:p>
+    <w:p>
+      <w:pPr>
+        <w:spacing w:after="0" w:line="240" w:lineRule="auto"/>
+        <w:rPr>
+          <w:rFonts w:ascii="Times New Roman" w:eastAsia="Times New Roman" w:hAnsi="Times New Roman" w:cs="Times New Roman"/>
+          <w:sz w:val="28"/>
+          <w:szCs w:val="28"/>
+        </w:rPr>
+      </w:pPr>
+      <w:r>
+        <w:rPr>
+          <w:rFonts w:ascii="Times New Roman" w:eastAsia="Times New Roman" w:hAnsi="Times New Roman" w:cs="Times New Roman"/>
+          <w:sz w:val="28"/>
+          <w:szCs w:val="28"/>
+        </w:rPr>
+        <w:t>PES University</w:t>
+      </w:r>
+    </w:p>
+    <w:p>
+      <w:pPr>
+        <w:spacing w:after="0" w:line="240" w:lineRule="auto"/>
+        <w:rPr>
+          <w:rFonts w:ascii="Times New Roman" w:eastAsia="Times New Roman" w:hAnsi="Times New Roman" w:cs="Times New Roman"/>
+          <w:sz w:val="28"/>
+          <w:szCs w:val="28"/>
+        </w:rPr>
+      </w:pPr>
+    </w:p>
+    <w:p>
+      <w:pPr>
+        <w:spacing w:after="0" w:line="240" w:lineRule="auto"/>
+        <w:rPr>
+          <w:rFonts w:ascii="Times New Roman" w:eastAsia="Times New Roman" w:hAnsi="Times New Roman" w:cs="Times New Roman"/>
+          <w:sz w:val="28"/>
+          <w:szCs w:val="28"/>
+        </w:rPr>
+      </w:pPr>
     </w:p>
     <w:p>
       <w:pPr>
@@ -1631,51 +2005,7 @@
           <w:sz w:val="28"/>
           <w:szCs w:val="28"/>
         </w:rPr>
-        <w:t xml:space="preserve"> </w:t>
-      </w:r>
-    </w:p>
-    <w:p>
-      <w:pPr>
-        <w:spacing w:after="0" w:line="240" w:lineRule="auto"/>
-        <w:rPr>
-          <w:rFonts w:ascii="Times New Roman" w:eastAsia="Times New Roman" w:hAnsi="Times New Roman" w:cs="Times New Roman"/>
-          <w:sz w:val="28"/>
-          <w:szCs w:val="28"/>
-        </w:rPr>
-      </w:pPr>
-    </w:p>
-    <w:p>
-      <w:pPr>
-        <w:spacing w:after="0" w:line="240" w:lineRule="auto"/>
-        <w:rPr>
-          <w:rFonts w:ascii="Times New Roman" w:eastAsia="Times New Roman" w:hAnsi="Times New Roman" w:cs="Times New Roman"/>
-          <w:sz w:val="28"/>
-          <w:szCs w:val="28"/>
-        </w:rPr>
-      </w:pPr>
-      <w:r>
-        <w:rPr>
-          <w:rFonts w:ascii="Times New Roman" w:eastAsia="Times New Roman" w:hAnsi="Times New Roman" w:cs="Times New Roman"/>
-          <w:b/>
-          <w:bCs/>
-          <w:color w:val="000000"/>
-          <w:sz w:val="28"/>
-          <w:szCs w:val="28"/>
-        </w:rPr>
-        <w:t xml:space="preserve">Guide </w:t>
-      </w:r>
-      <w:bookmarkStart w:id="1" w:name="_GoBack"/>
-      <w:bookmarkEnd w:id="1"/>
-      <w:r>
-        <w:rPr>
-          <w:rFonts w:ascii="Times New Roman" w:eastAsia="Times New Roman" w:hAnsi="Times New Roman" w:cs="Times New Roman"/>
-          <w:b/>
-          <w:bCs/>
-          <w:color w:val="000000"/>
-          <w:sz w:val="28"/>
-          <w:szCs w:val="28"/>
-        </w:rPr>
-        <w:t>Signature:</w:t>
+        <w:t>Guide Signature:</w:t>
       </w:r>
     </w:p>
     <w:p>

</xml_diff>